<commit_message>
feat: read $FILE_NAME attribute
</commit_message>
<xml_diff>
--- a/resources/GIẢI ĐÁP THẮC MẮC PROJECT 1.docx
+++ b/resources/GIẢI ĐÁP THẮC MẮC PROJECT 1.docx
@@ -1,6 +1,6 @@
 
 <file path=word/document.xml><?xml version="1.0" encoding="utf-8"?>
-<w:document xmlns:wpc="http://schemas.microsoft.com/office/word/2010/wordprocessingCanvas" xmlns:mo="http://schemas.microsoft.com/office/mac/office/2008/main" xmlns:mc="http://schemas.openxmlformats.org/markup-compatibility/2006" xmlns:mv="urn:schemas-microsoft-com:mac:vml" xmlns:o="urn:schemas-microsoft-com:office:office" xmlns:r="http://schemas.openxmlformats.org/officeDocument/2006/relationships" xmlns:m="http://schemas.openxmlformats.org/officeDocument/2006/math" xmlns:v="urn:schemas-microsoft-com:vml" xmlns:wp14="http://schemas.microsoft.com/office/word/2010/wordprocessingDrawing" xmlns:wp="http://schemas.openxmlformats.org/drawingml/2006/wordprocessingDrawing" xmlns:w10="urn:schemas-microsoft-com:office:word" xmlns:w="http://schemas.openxmlformats.org/wordprocessingml/2006/main" xmlns:w14="http://schemas.microsoft.com/office/word/2010/wordml" xmlns:w15="http://schemas.microsoft.com/office/word/2012/wordml" xmlns:wpg="http://schemas.microsoft.com/office/word/2010/wordprocessingGroup" xmlns:wpi="http://schemas.microsoft.com/office/word/2010/wordprocessingInk" xmlns:wne="http://schemas.microsoft.com/office/word/2006/wordml" xmlns:wps="http://schemas.microsoft.com/office/word/2010/wordprocessingShape" mc:Ignorable="w14 w15 wp14">
+<w:document xmlns:wpc="http://schemas.microsoft.com/office/word/2010/wordprocessingCanvas" xmlns:cx="http://schemas.microsoft.com/office/drawing/2014/chartex" xmlns:cx1="http://schemas.microsoft.com/office/drawing/2015/9/8/chartex" xmlns:cx2="http://schemas.microsoft.com/office/drawing/2015/10/21/chartex" xmlns:cx3="http://schemas.microsoft.com/office/drawing/2016/5/9/chartex" xmlns:cx4="http://schemas.microsoft.com/office/drawing/2016/5/10/chartex" xmlns:cx5="http://schemas.microsoft.com/office/drawing/2016/5/11/chartex" xmlns:cx6="http://schemas.microsoft.com/office/drawing/2016/5/12/chartex" xmlns:cx7="http://schemas.microsoft.com/office/drawing/2016/5/13/chartex" xmlns:cx8="http://schemas.microsoft.com/office/drawing/2016/5/14/chartex" xmlns:mc="http://schemas.openxmlformats.org/markup-compatibility/2006" xmlns:aink="http://schemas.microsoft.com/office/drawing/2016/ink" xmlns:am3d="http://schemas.microsoft.com/office/drawing/2017/model3d" xmlns:o="urn:schemas-microsoft-com:office:office" xmlns:oel="http://schemas.microsoft.com/office/2019/extlst" xmlns:r="http://schemas.openxmlformats.org/officeDocument/2006/relationships" xmlns:m="http://schemas.openxmlformats.org/officeDocument/2006/math" xmlns:v="urn:schemas-microsoft-com:vml" xmlns:wp14="http://schemas.microsoft.com/office/word/2010/wordprocessingDrawing" xmlns:wp="http://schemas.openxmlformats.org/drawingml/2006/wordprocessingDrawing" xmlns:w10="urn:schemas-microsoft-com:office:word" xmlns:w="http://schemas.openxmlformats.org/wordprocessingml/2006/main" xmlns:w14="http://schemas.microsoft.com/office/word/2010/wordml" xmlns:w15="http://schemas.microsoft.com/office/word/2012/wordml" xmlns:w16cex="http://schemas.microsoft.com/office/word/2018/wordml/cex" xmlns:w16cid="http://schemas.microsoft.com/office/word/2016/wordml/cid" xmlns:w16="http://schemas.microsoft.com/office/word/2018/wordml" xmlns:w16sdtdh="http://schemas.microsoft.com/office/word/2020/wordml/sdtdatahash" xmlns:w16se="http://schemas.microsoft.com/office/word/2015/wordml/symex" xmlns:wpg="http://schemas.microsoft.com/office/word/2010/wordprocessingGroup" xmlns:wpi="http://schemas.microsoft.com/office/word/2010/wordprocessingInk" xmlns:wne="http://schemas.microsoft.com/office/word/2006/wordml" xmlns:wps="http://schemas.microsoft.com/office/word/2010/wordprocessingShape" mc:Ignorable="w14 w15 w16se w16cid w16 w16cex w16sdtdh wp14">
   <w:body>
     <w:p>
       <w:pPr>
@@ -11082,16 +11082,7 @@
           <w:sz w:val="20"/>
           <w:szCs w:val="20"/>
         </w:rPr>
-        <w:t xml:space="preserve">Tập tin được tạo trong tình huống ví dụ là Test.txt, như vậy sẽ có một MFT entry cho tập tin Test.txt được tạo ra trong MFT. Để xác định MFT entry này, cách đơn giản nhất là duyệt qua các khối 1024 byte (đây là kích thước của một MFT entry) bằng mắt thường, tại mỗi MFT entry quan sát giá trị tại offset 0x00F2, nếu thấy chuỗi Test.txt thì đó chính là MFT entry cho tập tin Test.txt. Ngoài ra, có thể sử dụng chức năng tìm kiếm của công cụ </w:t>
-      </w:r>
-      <w:r>
-        <w:rPr>
-          <w:rFonts w:ascii="Arial" w:eastAsia="Times New Roman" w:hAnsi="Arial" w:cs="Arial"/>
-          <w:color w:val="222222"/>
-          <w:sz w:val="20"/>
-          <w:szCs w:val="20"/>
-        </w:rPr>
-        <w:t>Disk Editor.</w:t>
+        <w:t>Tập tin được tạo trong tình huống ví dụ là Test.txt, như vậy sẽ có một MFT entry cho tập tin Test.txt được tạo ra trong MFT. Để xác định MFT entry này, cách đơn giản nhất là duyệt qua các khối 1024 byte (đây là kích thước của một MFT entry) bằng mắt thường, tại mỗi MFT entry quan sát giá trị tại offset 0x00F2, nếu thấy chuỗi Test.txt thì đó chính là MFT entry cho tập tin Test.txt. Ngoài ra, có thể sử dụng chức năng tìm kiếm của công cụ Disk Editor.</w:t>
       </w:r>
     </w:p>
     <w:p>
@@ -18765,7 +18756,7 @@
     </w:p>
     <w:p>
       <w:pPr>
-        <w:pStyle w:val="Heading3"/>
+        <w:pStyle w:val="u3"/>
         <w:shd w:val="clear" w:color="auto" w:fill="FFFFFF"/>
         <w:spacing w:before="180" w:beforeAutospacing="0" w:after="0" w:afterAutospacing="0"/>
         <w:rPr>
@@ -18817,7 +18808,7 @@
     </w:p>
     <w:p>
       <w:pPr>
-        <w:pStyle w:val="Heading3"/>
+        <w:pStyle w:val="u3"/>
         <w:shd w:val="clear" w:color="auto" w:fill="FFFFFF"/>
         <w:spacing w:before="0" w:beforeAutospacing="0" w:after="0" w:afterAutospacing="0"/>
         <w:rPr>
@@ -20852,6 +20843,7 @@
           <w:color w:val="222222"/>
           <w:sz w:val="20"/>
           <w:szCs w:val="20"/>
+          <w:highlight w:val="yellow"/>
           <w:lang w:val="fr-FR"/>
         </w:rPr>
         <w:t>Phần nội dung của attribute $STANDARD_INFORMATION bắt đầu tại byte 24 (tính từ đầu attribute $STANDARD_INFORMATION), kích thước của phần nội dung là 72 byte.</w:t>
@@ -22263,7 +22255,7 @@
       <w:hyperlink r:id="rId23" w:history="1">
         <w:r>
           <w:rPr>
-            <w:rStyle w:val="Hyperlink"/>
+            <w:rStyle w:val="Siuktni"/>
             <w:rFonts w:ascii="Arial" w:eastAsia="Times New Roman" w:hAnsi="Arial" w:cs="Arial"/>
             <w:color w:val="2288BB"/>
             <w:sz w:val="20"/>
@@ -23308,7 +23300,7 @@
     </w:p>
     <w:p>
       <w:pPr>
-        <w:pStyle w:val="Heading3"/>
+        <w:pStyle w:val="u3"/>
         <w:shd w:val="clear" w:color="auto" w:fill="FFFFFF"/>
         <w:spacing w:before="180" w:beforeAutospacing="0" w:after="0" w:afterAutospacing="0"/>
         <w:rPr>
@@ -23386,7 +23378,7 @@
     </w:p>
     <w:p>
       <w:pPr>
-        <w:pStyle w:val="Heading3"/>
+        <w:pStyle w:val="u3"/>
         <w:shd w:val="clear" w:color="auto" w:fill="FFFFFF"/>
         <w:spacing w:before="0" w:beforeAutospacing="0" w:after="0" w:afterAutospacing="0"/>
         <w:rPr>
@@ -23453,7 +23445,28 @@
           <w:szCs w:val="20"/>
           <w:lang w:val="fr-FR"/>
         </w:rPr>
-        <w:t>Mã loại của attribute này là 48. Kích thước của attribute này không cố định, tùy thuộc vào chiều dài của tên tập tin. Cụ thể, kích thước của attribute là: 66 + chiều dài của tên tập tin.</w:t>
+        <w:t xml:space="preserve">Mã loại của attribute này là 48. </w:t>
+      </w:r>
+      <w:r>
+        <w:rPr>
+          <w:rFonts w:ascii="Arial" w:eastAsia="Times New Roman" w:hAnsi="Arial" w:cs="Arial"/>
+          <w:color w:val="222222"/>
+          <w:sz w:val="20"/>
+          <w:szCs w:val="20"/>
+          <w:highlight w:val="yellow"/>
+          <w:lang w:val="fr-FR"/>
+        </w:rPr>
+        <w:t>Kích thước của attribute này không cố định</w:t>
+      </w:r>
+      <w:r>
+        <w:rPr>
+          <w:rFonts w:ascii="Arial" w:eastAsia="Times New Roman" w:hAnsi="Arial" w:cs="Arial"/>
+          <w:color w:val="222222"/>
+          <w:sz w:val="20"/>
+          <w:szCs w:val="20"/>
+          <w:lang w:val="fr-FR"/>
+        </w:rPr>
+        <w:t>, tùy thuộc vào chiều dài của tên tập tin. Cụ thể, kích thước của attribute là: 66 + chiều dài của tên tập tin.</w:t>
       </w:r>
     </w:p>
     <w:p>
@@ -27029,7 +27042,7 @@
     </w:tbl>
     <w:p>
       <w:pPr>
-        <w:pStyle w:val="Heading3"/>
+        <w:pStyle w:val="u3"/>
         <w:shd w:val="clear" w:color="auto" w:fill="FFFFFF"/>
         <w:spacing w:before="0" w:beforeAutospacing="0" w:after="0" w:afterAutospacing="0"/>
         <w:rPr>
@@ -27050,7 +27063,7 @@
     </w:p>
     <w:p>
       <w:pPr>
-        <w:pStyle w:val="Heading3"/>
+        <w:pStyle w:val="u3"/>
         <w:shd w:val="clear" w:color="auto" w:fill="FFFFFF"/>
         <w:spacing w:before="0" w:beforeAutospacing="0" w:after="0" w:afterAutospacing="0"/>
         <w:rPr>
@@ -28655,7 +28668,7 @@
       <w:hyperlink r:id="rId30" w:history="1">
         <w:r>
           <w:rPr>
-            <w:rStyle w:val="Hyperlink"/>
+            <w:rStyle w:val="Siuktni"/>
             <w:i/>
             <w:lang w:val="vi-VN"/>
           </w:rPr>
@@ -28671,8 +28684,6 @@
           <w:lang w:val="vi-VN"/>
         </w:rPr>
       </w:pPr>
-      <w:bookmarkStart w:id="4" w:name="_GoBack"/>
-      <w:bookmarkEnd w:id="4"/>
     </w:p>
     <w:p>
       <w:pPr>
@@ -28691,7 +28702,7 @@
       <w:hyperlink r:id="rId31" w:history="1">
         <w:r>
           <w:rPr>
-            <w:rStyle w:val="Hyperlink"/>
+            <w:rStyle w:val="Siuktni"/>
             <w:lang w:val="vi-VN"/>
           </w:rPr>
           <w:t>lvlong@fit.hcmus.edu.vn</w:t>
@@ -28724,7 +28735,7 @@
 </file>
 
 <file path=word/styles.xml><?xml version="1.0" encoding="utf-8"?>
-<w:styles xmlns:mc="http://schemas.openxmlformats.org/markup-compatibility/2006" xmlns:r="http://schemas.openxmlformats.org/officeDocument/2006/relationships" xmlns:w="http://schemas.openxmlformats.org/wordprocessingml/2006/main" xmlns:w14="http://schemas.microsoft.com/office/word/2010/wordml" xmlns:w15="http://schemas.microsoft.com/office/word/2012/wordml" mc:Ignorable="w14 w15">
+<w:styles xmlns:mc="http://schemas.openxmlformats.org/markup-compatibility/2006" xmlns:r="http://schemas.openxmlformats.org/officeDocument/2006/relationships" xmlns:w="http://schemas.openxmlformats.org/wordprocessingml/2006/main" xmlns:w14="http://schemas.microsoft.com/office/word/2010/wordml" xmlns:w15="http://schemas.microsoft.com/office/word/2012/wordml" xmlns:w16cex="http://schemas.microsoft.com/office/word/2018/wordml/cex" xmlns:w16cid="http://schemas.microsoft.com/office/word/2016/wordml/cid" xmlns:w16="http://schemas.microsoft.com/office/word/2018/wordml" xmlns:w16sdtdh="http://schemas.microsoft.com/office/word/2020/wordml/sdtdatahash" xmlns:w16se="http://schemas.microsoft.com/office/word/2015/wordml/symex" mc:Ignorable="w14 w15 w16se w16cid w16 w16cex w16sdtdh">
   <w:docDefaults>
     <w:rPrDefault>
       <w:rPr>
@@ -28736,7 +28747,7 @@
     </w:rPrDefault>
     <w:pPrDefault/>
   </w:docDefaults>
-  <w:latentStyles w:defLockedState="0" w:defUIPriority="99" w:defSemiHidden="0" w:defUnhideWhenUsed="0" w:defQFormat="0" w:count="382">
+  <w:latentStyles w:defLockedState="0" w:defUIPriority="99" w:defSemiHidden="0" w:defUnhideWhenUsed="0" w:defQFormat="0" w:count="376">
     <w:lsdException w:name="Normal" w:uiPriority="0" w:qFormat="1"/>
     <w:lsdException w:name="heading 1" w:uiPriority="9" w:qFormat="1"/>
     <w:lsdException w:name="heading 2" w:semiHidden="1" w:uiPriority="9" w:unhideWhenUsed="1" w:qFormat="1"/>
@@ -29111,7 +29122,7 @@
     <w:lsdException w:name="Mention" w:semiHidden="1" w:unhideWhenUsed="1"/>
     <w:lsdException w:name="Smart Hyperlink" w:semiHidden="1" w:unhideWhenUsed="1"/>
   </w:latentStyles>
-  <w:style w:type="paragraph" w:default="1" w:styleId="Normal">
+  <w:style w:type="paragraph" w:default="1" w:styleId="Binhthng">
     <w:name w:val="Normal"/>
     <w:qFormat/>
     <w:rsid w:val="008354A8"/>
@@ -29119,10 +29130,10 @@
       <w:rFonts w:ascii="Times New Roman" w:hAnsi="Times New Roman" w:cs="Times New Roman"/>
     </w:rPr>
   </w:style>
-  <w:style w:type="paragraph" w:styleId="Heading3">
+  <w:style w:type="paragraph" w:styleId="u3">
     <w:name w:val="heading 3"/>
-    <w:basedOn w:val="Normal"/>
-    <w:link w:val="Heading3Char"/>
+    <w:basedOn w:val="Binhthng"/>
+    <w:link w:val="u3Char"/>
     <w:uiPriority w:val="9"/>
     <w:qFormat/>
     <w:rsid w:val="00557388"/>
@@ -29137,13 +29148,13 @@
       <w:szCs w:val="27"/>
     </w:rPr>
   </w:style>
-  <w:style w:type="character" w:default="1" w:styleId="DefaultParagraphFont">
+  <w:style w:type="character" w:default="1" w:styleId="Phngmcinhcuaoanvn">
     <w:name w:val="Default Paragraph Font"/>
     <w:uiPriority w:val="1"/>
     <w:semiHidden/>
     <w:unhideWhenUsed/>
   </w:style>
-  <w:style w:type="table" w:default="1" w:styleId="TableNormal">
+  <w:style w:type="table" w:default="1" w:styleId="BangThngthng">
     <w:name w:val="Normal Table"/>
     <w:uiPriority w:val="99"/>
     <w:semiHidden/>
@@ -29158,15 +29169,15 @@
       </w:tblCellMar>
     </w:tblPr>
   </w:style>
-  <w:style w:type="numbering" w:default="1" w:styleId="NoList">
+  <w:style w:type="numbering" w:default="1" w:styleId="Khngco">
     <w:name w:val="No List"/>
     <w:uiPriority w:val="99"/>
     <w:semiHidden/>
     <w:unhideWhenUsed/>
   </w:style>
-  <w:style w:type="character" w:styleId="Hyperlink">
+  <w:style w:type="character" w:styleId="Siuktni">
     <w:name w:val="Hyperlink"/>
-    <w:basedOn w:val="DefaultParagraphFont"/>
+    <w:basedOn w:val="Phngmcinhcuaoanvn"/>
     <w:uiPriority w:val="99"/>
     <w:unhideWhenUsed/>
     <w:rsid w:val="00CC2BB4"/>
@@ -29175,10 +29186,10 @@
       <w:u w:val="single"/>
     </w:rPr>
   </w:style>
-  <w:style w:type="character" w:customStyle="1" w:styleId="Heading3Char">
-    <w:name w:val="Heading 3 Char"/>
-    <w:basedOn w:val="DefaultParagraphFont"/>
-    <w:link w:val="Heading3"/>
+  <w:style w:type="character" w:customStyle="1" w:styleId="u3Char">
+    <w:name w:val="Đầu đề 3 Char"/>
+    <w:basedOn w:val="Phngmcinhcuaoanvn"/>
+    <w:link w:val="u3"/>
     <w:uiPriority w:val="9"/>
     <w:rsid w:val="00557388"/>
     <w:rPr>
@@ -29187,6 +29198,18 @@
       <w:bCs/>
       <w:sz w:val="27"/>
       <w:szCs w:val="27"/>
+    </w:rPr>
+  </w:style>
+  <w:style w:type="character" w:styleId="FollowedHyperlink">
+    <w:name w:val="FollowedHyperlink"/>
+    <w:basedOn w:val="Phngmcinhcuaoanvn"/>
+    <w:uiPriority w:val="99"/>
+    <w:semiHidden/>
+    <w:unhideWhenUsed/>
+    <w:rsid w:val="006D7A6C"/>
+    <w:rPr>
+      <w:color w:val="954F72" w:themeColor="followedHyperlink"/>
+      <w:u w:val="single"/>
     </w:rPr>
   </w:style>
 </w:styles>

</xml_diff>